<commit_message>
JavaScript : Guess Number
</commit_message>
<xml_diff>
--- a/Java/Spring/MVC/Troubleshooting.docx
+++ b/Java/Spring/MVC/Troubleshooting.docx
@@ -260,9 +260,6 @@
     <w:p>
       <w:pPr>
         <w:pStyle w:val="ListParagraph"/>
-        <w:rPr>
-          <w:rFonts w:hint="eastAsia"/>
-        </w:rPr>
       </w:pPr>
       <w:r>
         <w:rPr>
@@ -326,6 +323,359 @@
       </w:r>
       <w:r>
         <w:t>Serializable</w:t>
+      </w:r>
+    </w:p>
+    <w:p>
+      <w:pPr>
+        <w:pStyle w:val="ListParagraph"/>
+      </w:pPr>
+    </w:p>
+    <w:p>
+      <w:pPr>
+        <w:pStyle w:val="ListParagraph"/>
+        <w:numPr>
+          <w:ilvl w:val="0"/>
+          <w:numId w:val="1"/>
+        </w:numPr>
+      </w:pPr>
+      <w:r>
+        <w:rPr>
+          <w:rFonts w:hint="eastAsia"/>
+        </w:rPr>
+        <w:t>添加</w:t>
+      </w:r>
+      <w:r>
+        <w:t>Maven</w:t>
+      </w:r>
+      <w:r>
+        <w:t>项目</w:t>
+      </w:r>
+      <w:r>
+        <w:rPr>
+          <w:rFonts w:hint="eastAsia"/>
+        </w:rPr>
+        <w:t>时</w:t>
+      </w:r>
+      <w:r>
+        <w:t>，出现</w:t>
+      </w:r>
+      <w:r>
+        <w:t>maven plugin</w:t>
+      </w:r>
+      <w:r>
+        <w:t>缺失</w:t>
+      </w:r>
+    </w:p>
+    <w:p>
+      <w:pPr>
+        <w:pStyle w:val="ListParagraph"/>
+      </w:pPr>
+      <w:r>
+        <w:rPr>
+          <w:rFonts w:hint="eastAsia"/>
+        </w:rPr>
+        <w:t>答</w:t>
+      </w:r>
+      <w:r>
+        <w:t>：</w:t>
+      </w:r>
+      <w:r>
+        <w:rPr>
+          <w:rFonts w:hint="eastAsia"/>
+        </w:rPr>
+        <w:t xml:space="preserve">1. </w:t>
+      </w:r>
+      <w:r>
+        <w:t>删除</w:t>
+      </w:r>
+      <w:r>
+        <w:rPr>
+          <w:rFonts w:hint="eastAsia"/>
+        </w:rPr>
+        <w:t>.m2</w:t>
+      </w:r>
+      <w:r>
+        <w:rPr>
+          <w:rFonts w:hint="eastAsia"/>
+        </w:rPr>
+        <w:t>下</w:t>
+      </w:r>
+      <w:r>
+        <w:t>/org/apache/maven</w:t>
+      </w:r>
+      <w:r>
+        <w:rPr>
+          <w:rFonts w:hint="eastAsia"/>
+        </w:rPr>
+        <w:t>下</w:t>
+      </w:r>
+      <w:r>
+        <w:t>的所有文件</w:t>
+      </w:r>
+    </w:p>
+    <w:p>
+      <w:pPr>
+        <w:pStyle w:val="ListParagraph"/>
+      </w:pPr>
+      <w:r>
+        <w:t xml:space="preserve">         2. </w:t>
+      </w:r>
+      <w:r>
+        <w:rPr>
+          <w:rFonts w:hint="eastAsia"/>
+        </w:rPr>
+        <w:t>右击</w:t>
+      </w:r>
+      <w:r>
+        <w:t>maven</w:t>
+      </w:r>
+      <w:r>
+        <w:t>项目</w:t>
+      </w:r>
+      <w:r>
+        <w:t xml:space="preserve"> – update project </w:t>
+      </w:r>
+      <w:r>
+        <w:rPr>
+          <w:rFonts w:hint="eastAsia"/>
+        </w:rPr>
+        <w:t>，</w:t>
+      </w:r>
+      <w:r>
+        <w:rPr>
+          <w:rFonts w:hint="eastAsia"/>
+        </w:rPr>
+        <w:t xml:space="preserve"> </w:t>
+      </w:r>
+      <w:r>
+        <w:rPr>
+          <w:rFonts w:hint="eastAsia"/>
+        </w:rPr>
+        <w:t>然后</w:t>
+      </w:r>
+      <w:r>
+        <w:t>会重新下载</w:t>
+      </w:r>
+      <w:r>
+        <w:t xml:space="preserve">maven plugin </w:t>
+      </w:r>
+      <w:r>
+        <w:rPr>
+          <w:rFonts w:hint="eastAsia"/>
+        </w:rPr>
+        <w:t>的</w:t>
+      </w:r>
+      <w:r>
+        <w:t>jar</w:t>
+      </w:r>
+      <w:r>
+        <w:t>包</w:t>
+      </w:r>
+    </w:p>
+    <w:p>
+      <w:pPr>
+        <w:pStyle w:val="ListParagraph"/>
+      </w:pPr>
+    </w:p>
+    <w:p>
+      <w:pPr>
+        <w:pStyle w:val="ListParagraph"/>
+        <w:numPr>
+          <w:ilvl w:val="0"/>
+          <w:numId w:val="1"/>
+        </w:numPr>
+      </w:pPr>
+      <w:r>
+        <w:rPr>
+          <w:rFonts w:hint="eastAsia"/>
+        </w:rPr>
+        <w:t>执行</w:t>
+      </w:r>
+      <w:r>
+        <w:t>war</w:t>
+      </w:r>
+      <w:r>
+        <w:rPr>
+          <w:rFonts w:hint="eastAsia"/>
+        </w:rPr>
+        <w:t>的</w:t>
+      </w:r>
+      <w:r>
+        <w:t>maven</w:t>
+      </w:r>
+      <w:r>
+        <w:t>工程</w:t>
+      </w:r>
+      <w:r>
+        <w:rPr>
+          <w:rFonts w:hint="eastAsia"/>
+        </w:rPr>
+        <w:t>时</w:t>
+      </w:r>
+      <w:r>
+        <w:t>，</w:t>
+      </w:r>
+      <w:r>
+        <w:rPr>
+          <w:rFonts w:hint="eastAsia"/>
+        </w:rPr>
+        <w:t>出现</w:t>
+      </w:r>
+      <w:r>
+        <w:t>Failed to clean project: Failed to delete</w:t>
+      </w:r>
+    </w:p>
+    <w:p>
+      <w:pPr>
+        <w:pStyle w:val="ListParagraph"/>
+      </w:pPr>
+      <w:r>
+        <w:rPr>
+          <w:rFonts w:hint="eastAsia"/>
+        </w:rPr>
+        <w:t>答</w:t>
+      </w:r>
+      <w:r>
+        <w:t>：</w:t>
+      </w:r>
+      <w:r>
+        <w:t>tomcat</w:t>
+      </w:r>
+      <w:r>
+        <w:t>没有关闭，</w:t>
+      </w:r>
+      <w:r>
+        <w:rPr>
+          <w:rFonts w:hint="eastAsia"/>
+        </w:rPr>
+        <w:t xml:space="preserve"> </w:t>
+      </w:r>
+      <w:r>
+        <w:rPr>
+          <w:rFonts w:hint="eastAsia"/>
+        </w:rPr>
+        <w:t>可以</w:t>
+      </w:r>
+      <w:r>
+        <w:t>关闭</w:t>
+      </w:r>
+      <w:r>
+        <w:t>tomcat</w:t>
+      </w:r>
+      <w:r>
+        <w:rPr>
+          <w:rFonts w:hint="eastAsia"/>
+        </w:rPr>
+        <w:t>，</w:t>
+      </w:r>
+      <w:r>
+        <w:t>或者重启</w:t>
+      </w:r>
+      <w:r>
+        <w:t>eclipse</w:t>
+      </w:r>
+    </w:p>
+    <w:p>
+      <w:pPr>
+        <w:pStyle w:val="ListParagraph"/>
+      </w:pPr>
+    </w:p>
+    <w:p>
+      <w:pPr>
+        <w:pStyle w:val="ListParagraph"/>
+        <w:numPr>
+          <w:ilvl w:val="0"/>
+          <w:numId w:val="1"/>
+        </w:numPr>
+      </w:pPr>
+      <w:r>
+        <w:rPr>
+          <w:rFonts w:hint="eastAsia"/>
+        </w:rPr>
+        <w:t>添加</w:t>
+      </w:r>
+      <w:r>
+        <w:t>maven</w:t>
+      </w:r>
+      <w:r>
+        <w:t>依赖项</w:t>
+      </w:r>
+      <w:r>
+        <w:rPr>
+          <w:rFonts w:hint="eastAsia"/>
+        </w:rPr>
+        <w:t>时</w:t>
+      </w:r>
+      <w:r>
+        <w:t>，出现</w:t>
+      </w:r>
+      <w:r>
+        <w:t>Maven: Failed to read artifact descriptor</w:t>
+      </w:r>
+    </w:p>
+    <w:p>
+      <w:pPr>
+        <w:pStyle w:val="ListParagraph"/>
+        <w:rPr>
+          <w:rFonts w:hint="eastAsia"/>
+        </w:rPr>
+      </w:pPr>
+      <w:r>
+        <w:rPr>
+          <w:rFonts w:hint="eastAsia"/>
+        </w:rPr>
+        <w:t>答</w:t>
+      </w:r>
+      <w:r>
+        <w:t>：</w:t>
+      </w:r>
+      <w:r>
+        <w:rPr>
+          <w:rFonts w:hint="eastAsia"/>
+        </w:rPr>
+        <w:t xml:space="preserve"> </w:t>
+      </w:r>
+      <w:r>
+        <w:rPr>
+          <w:rFonts w:hint="eastAsia"/>
+        </w:rPr>
+        <w:t>右击</w:t>
+      </w:r>
+      <w:r>
+        <w:t>maven</w:t>
+      </w:r>
+      <w:r>
+        <w:t>项目</w:t>
+      </w:r>
+      <w:r>
+        <w:t xml:space="preserve"> – update project</w:t>
+      </w:r>
+      <w:r>
+        <w:t xml:space="preserve"> </w:t>
+      </w:r>
+      <w:r>
+        <w:rPr>
+          <w:rFonts w:hint="eastAsia"/>
+        </w:rPr>
+        <w:t>，</w:t>
+      </w:r>
+      <w:r>
+        <w:rPr>
+          <w:rFonts w:hint="eastAsia"/>
+        </w:rPr>
+        <w:t xml:space="preserve"> </w:t>
+      </w:r>
+      <w:r>
+        <w:rPr>
+          <w:rFonts w:hint="eastAsia"/>
+        </w:rPr>
+        <w:t>并且</w:t>
+      </w:r>
+      <w:r>
+        <w:t>选择</w:t>
+      </w:r>
+      <w:r>
+        <w:t>Force download</w:t>
       </w:r>
       <w:bookmarkStart w:id="0" w:name="_GoBack"/>
       <w:bookmarkEnd w:id="0"/>
@@ -659,7 +1009,7 @@
     <w:lsdException w:name="Table Web 2" w:semiHidden="1" w:unhideWhenUsed="1"/>
     <w:lsdException w:name="Table Web 3" w:semiHidden="1" w:unhideWhenUsed="1"/>
     <w:lsdException w:name="Balloon Text" w:semiHidden="1" w:unhideWhenUsed="1"/>
-    <w:lsdException w:name="Table Grid" w:semiHidden="1" w:uiPriority="59" w:unhideWhenUsed="1"/>
+    <w:lsdException w:name="Table Grid" w:uiPriority="59"/>
     <w:lsdException w:name="Table Theme" w:semiHidden="1" w:unhideWhenUsed="1"/>
     <w:lsdException w:name="Placeholder Text" w:semiHidden="1"/>
     <w:lsdException w:name="No Spacing" w:uiPriority="1" w:qFormat="1"/>

</xml_diff>